<commit_message>
updated last slide of the presentation
</commit_message>
<xml_diff>
--- a/Locality Sensitive Hashing.docx
+++ b/Locality Sensitive Hashing.docx
@@ -29,21 +29,7 @@
         <w:rPr>
           <w:lang w:val="en-GB"/>
         </w:rPr>
-        <w:t xml:space="preserve">Locality Sensitive Hashing (LSH) is a family of hashing methods that tend to produce the same hash (or signature) for similar items. There exist different LSH functions, that each correspond to a similarity metric. For example, the </w:t>
-      </w:r>
-      <w:proofErr w:type="spellStart"/>
-      <w:r>
-        <w:rPr>
-          <w:lang w:val="en-GB"/>
-        </w:rPr>
-        <w:t>MinHash</w:t>
-      </w:r>
-      <w:proofErr w:type="spellEnd"/>
-      <w:r>
-        <w:rPr>
-          <w:lang w:val="en-GB"/>
-        </w:rPr>
-        <w:t xml:space="preserve"> algorithm is designed for Jaccard similarity (the relative number of elements that two sets have in common).</w:t>
+        <w:t>Locality Sensitive Hashing (LSH) is a family of hashing methods that tend to produce the same hash (or signature) for similar items. There exist different LSH functions, that each correspond to a similarity metric. For example, the MinHash algorithm is designed for Jaccard similarity (the relative number of elements that two sets have in common).</w:t>
       </w:r>
     </w:p>
     <w:p>
@@ -149,14 +135,7 @@
           <w:lang w:val="en-GB"/>
         </w:rPr>
         <w:tab/>
-        <w:t xml:space="preserve">There is not an official way to treat white spaces, it depends </w:t>
-      </w:r>
-      <w:proofErr w:type="gramStart"/>
-      <w:r>
-        <w:rPr>
-          <w:lang w:val="en-GB"/>
-        </w:rPr>
-        <w:t>on</w:t>
+        <w:t>There is not an official way to treat white spaces, it depends on</w:t>
       </w:r>
       <w:r>
         <w:rPr>
@@ -180,14 +159,7 @@
         <w:rPr>
           <w:lang w:val="en-GB"/>
         </w:rPr>
-        <w:t>he</w:t>
-      </w:r>
-      <w:proofErr w:type="gramEnd"/>
-      <w:r>
-        <w:rPr>
-          <w:lang w:val="en-GB"/>
-        </w:rPr>
-        <w:t xml:space="preserve"> goal. Most usually</w:t>
+        <w:t>he goal. Most usually</w:t>
       </w:r>
       <w:r>
         <w:rPr>
@@ -208,19 +180,11 @@
         </w:rPr>
         <w:t xml:space="preserve">word-level shingling: produce all the substrings of the document that contain </w:t>
       </w:r>
-      <w:proofErr w:type="gramStart"/>
-      <w:r>
-        <w:rPr>
-          <w:lang w:val="en-GB"/>
-        </w:rPr>
-        <w:t>a number of</w:t>
-      </w:r>
-      <w:proofErr w:type="gramEnd"/>
-      <w:r>
-        <w:rPr>
-          <w:lang w:val="en-GB"/>
-        </w:rPr>
-        <w:t xml:space="preserve"> </w:t>
+      <w:r>
+        <w:rPr>
+          <w:lang w:val="en-GB"/>
+        </w:rPr>
+        <w:t xml:space="preserve">a number of </w:t>
       </w:r>
       <w:r>
         <w:rPr>
@@ -301,35 +265,7 @@
         <w:rPr>
           <w:lang w:val="en-GB"/>
         </w:rPr>
-        <w:t xml:space="preserve">Instead, we use LSH, which produces a pretty good estimate of the similarity. First, we generate the characteristic matrix, which hold the characteristic vectors of all the sets. The characteristic vector holds compares the items of the sets to the items of the universal set, and has a 1 at every item, which the set holds. It has 0s at items not held by the set. We then use </w:t>
-      </w:r>
-      <w:proofErr w:type="spellStart"/>
-      <w:r>
-        <w:rPr>
-          <w:lang w:val="en-GB"/>
-        </w:rPr>
-        <w:t>MinHashing</w:t>
-      </w:r>
-      <w:proofErr w:type="spellEnd"/>
-      <w:r>
-        <w:rPr>
-          <w:lang w:val="en-GB"/>
-        </w:rPr>
-        <w:t xml:space="preserve">: we permute the items of the universal set, and with each permutation store the index of the first row where the set’s characteristic vector holds a 1. We put these indexes into a vector to get the signature. It is important that instead of </w:t>
-      </w:r>
-      <w:proofErr w:type="gramStart"/>
-      <w:r>
-        <w:rPr>
-          <w:lang w:val="en-GB"/>
-        </w:rPr>
-        <w:t>actually permutating</w:t>
-      </w:r>
-      <w:proofErr w:type="gramEnd"/>
-      <w:r>
-        <w:rPr>
-          <w:lang w:val="en-GB"/>
-        </w:rPr>
-        <w:t xml:space="preserve"> the universal set, we use hash functions to give new logical indexes to its rows.</w:t>
+        <w:t>Instead, we use LSH, which produces a pretty good estimate of the similarity. First, we generate the characteristic matrix, which hold the characteristic vectors of all the sets. The characteristic vector holds compares the items of the sets to the items of the universal set, and has a 1 at every item, which the set holds. It has 0s at items not held by the set. We then use MinHashing: we permute the items of the universal set, and with each permutation store the index of the first row where the set’s characteristic vector holds a 1. We put these indexes into a vector to get the signature. It is important that instead of actually permutating the universal set, we use hash functions to give new logical indexes to its rows.</w:t>
       </w:r>
       <w:r>
         <w:rPr>
@@ -342,35 +278,7 @@
         <w:rPr>
           <w:lang w:val="en-GB"/>
         </w:rPr>
-        <w:t xml:space="preserve">we group the signature into bands (subgroups), and hash each band to a bucket, in a way that similar bands of different signatures will hash to the same bucket. This produces candidate pairs, which are supposedly similar documents, but there always can be false negatives (not found </w:t>
-      </w:r>
-      <w:proofErr w:type="spellStart"/>
-      <w:r>
-        <w:rPr>
-          <w:lang w:val="en-GB"/>
-        </w:rPr>
-        <w:t>similars</w:t>
-      </w:r>
-      <w:proofErr w:type="spellEnd"/>
-      <w:r>
-        <w:rPr>
-          <w:lang w:val="en-GB"/>
-        </w:rPr>
-        <w:t xml:space="preserve">) and false positive (found but </w:t>
-      </w:r>
-      <w:proofErr w:type="gramStart"/>
-      <w:r>
-        <w:rPr>
-          <w:lang w:val="en-GB"/>
-        </w:rPr>
-        <w:t>actually dissimilar</w:t>
-      </w:r>
-      <w:proofErr w:type="gramEnd"/>
-      <w:r>
-        <w:rPr>
-          <w:lang w:val="en-GB"/>
-        </w:rPr>
-        <w:t>).</w:t>
+        <w:t>we group the signature into bands (subgroups), and hash each band to a bucket, in a way that similar bands of different signatures will hash to the same bucket. This produces candidate pairs, which are supposedly similar documents, but there always can be false negatives (not found similars) and false positive (found but actually dissimilar).</w:t>
       </w:r>
     </w:p>
     <w:p>
@@ -405,200 +313,14 @@
         </w:rPr>
         <w:t xml:space="preserve">My application uses the </w:t>
       </w:r>
-      <w:proofErr w:type="spellStart"/>
-      <w:r>
-        <w:t>open-source</w:t>
-      </w:r>
-      <w:proofErr w:type="spellEnd"/>
-      <w:r>
-        <w:t xml:space="preserve"> </w:t>
-      </w:r>
-      <w:proofErr w:type="spellStart"/>
-      <w:r>
-        <w:t>medical-nlp</w:t>
-      </w:r>
-      <w:proofErr w:type="spellEnd"/>
-      <w:r>
-        <w:t xml:space="preserve"> </w:t>
-      </w:r>
-      <w:proofErr w:type="spellStart"/>
-      <w:r>
-        <w:t>dataset</w:t>
-      </w:r>
-      <w:proofErr w:type="spellEnd"/>
-      <w:r>
-        <w:t xml:space="preserve">, </w:t>
-      </w:r>
-      <w:proofErr w:type="spellStart"/>
-      <w:r>
-        <w:t>which</w:t>
-      </w:r>
-      <w:proofErr w:type="spellEnd"/>
-      <w:r>
-        <w:t xml:space="preserve"> is a </w:t>
-      </w:r>
-      <w:proofErr w:type="spellStart"/>
-      <w:r>
-        <w:t>huge</w:t>
-      </w:r>
-      <w:proofErr w:type="spellEnd"/>
-      <w:r>
-        <w:t xml:space="preserve"> </w:t>
-      </w:r>
-      <w:proofErr w:type="spellStart"/>
-      <w:r>
-        <w:t>set</w:t>
-      </w:r>
-      <w:proofErr w:type="spellEnd"/>
-      <w:r>
-        <w:t xml:space="preserve"> of </w:t>
-      </w:r>
-      <w:proofErr w:type="spellStart"/>
-      <w:r>
-        <w:t>medical</w:t>
-      </w:r>
-      <w:proofErr w:type="spellEnd"/>
-      <w:r>
-        <w:t xml:space="preserve"> </w:t>
-      </w:r>
-      <w:proofErr w:type="spellStart"/>
-      <w:r>
-        <w:t>transcriptions</w:t>
-      </w:r>
-      <w:proofErr w:type="spellEnd"/>
-      <w:r>
-        <w:t xml:space="preserve"> and</w:t>
-      </w:r>
-      <w:r>
-        <w:t xml:space="preserve"> </w:t>
-      </w:r>
-      <w:proofErr w:type="spellStart"/>
-      <w:r>
-        <w:t>can</w:t>
-      </w:r>
-      <w:proofErr w:type="spellEnd"/>
-      <w:r>
-        <w:t xml:space="preserve"> be </w:t>
-      </w:r>
-      <w:proofErr w:type="spellStart"/>
-      <w:r>
-        <w:t>found</w:t>
-      </w:r>
-      <w:proofErr w:type="spellEnd"/>
-      <w:r>
-        <w:t xml:space="preserve"> </w:t>
-      </w:r>
-      <w:proofErr w:type="spellStart"/>
-      <w:r>
-        <w:t>at</w:t>
-      </w:r>
-      <w:proofErr w:type="spellEnd"/>
-      <w:r>
-        <w:t xml:space="preserve"> </w:t>
-      </w:r>
-      <w:proofErr w:type="spellStart"/>
-      <w:r>
-        <w:t>the</w:t>
-      </w:r>
-      <w:proofErr w:type="spellEnd"/>
-      <w:r>
-        <w:t xml:space="preserve"> </w:t>
-      </w:r>
-      <w:proofErr w:type="spellStart"/>
-      <w:r>
-        <w:t>above</w:t>
-      </w:r>
-      <w:proofErr w:type="spellEnd"/>
-      <w:r>
-        <w:t xml:space="preserve"> link. The </w:t>
-      </w:r>
-      <w:proofErr w:type="spellStart"/>
-      <w:r>
-        <w:t>dataset</w:t>
-      </w:r>
-      <w:proofErr w:type="spellEnd"/>
-      <w:r>
-        <w:t xml:space="preserve"> has almost 5000 </w:t>
-      </w:r>
-      <w:proofErr w:type="spellStart"/>
-      <w:r>
-        <w:t>entries</w:t>
-      </w:r>
-      <w:proofErr w:type="spellEnd"/>
-      <w:r>
-        <w:t xml:space="preserve">, </w:t>
-      </w:r>
-      <w:proofErr w:type="spellStart"/>
-      <w:r>
-        <w:t>but</w:t>
-      </w:r>
-      <w:proofErr w:type="spellEnd"/>
-      <w:r>
-        <w:t xml:space="preserve"> </w:t>
-      </w:r>
-      <w:proofErr w:type="spellStart"/>
-      <w:r>
-        <w:t>to</w:t>
-      </w:r>
-      <w:proofErr w:type="spellEnd"/>
-      <w:r>
-        <w:t xml:space="preserve"> </w:t>
-      </w:r>
-      <w:proofErr w:type="spellStart"/>
-      <w:r>
-        <w:t>save</w:t>
-      </w:r>
-      <w:proofErr w:type="spellEnd"/>
-      <w:r>
-        <w:t xml:space="preserve"> </w:t>
-      </w:r>
-      <w:proofErr w:type="spellStart"/>
-      <w:r>
-        <w:t>some</w:t>
-      </w:r>
-      <w:proofErr w:type="spellEnd"/>
-      <w:r>
-        <w:t xml:space="preserve"> </w:t>
-      </w:r>
-      <w:proofErr w:type="spellStart"/>
-      <w:r>
-        <w:t>time</w:t>
-      </w:r>
-      <w:proofErr w:type="spellEnd"/>
-      <w:r>
-        <w:t xml:space="preserve"> </w:t>
-      </w:r>
-      <w:proofErr w:type="spellStart"/>
-      <w:r>
-        <w:t>my</w:t>
-      </w:r>
-      <w:proofErr w:type="spellEnd"/>
-      <w:r>
-        <w:t xml:space="preserve"> app </w:t>
-      </w:r>
-      <w:proofErr w:type="spellStart"/>
-      <w:r>
-        <w:t>only</w:t>
-      </w:r>
-      <w:proofErr w:type="spellEnd"/>
-      <w:r>
-        <w:t xml:space="preserve"> </w:t>
-      </w:r>
-      <w:proofErr w:type="spellStart"/>
-      <w:r>
-        <w:t>uses</w:t>
-      </w:r>
-      <w:proofErr w:type="spellEnd"/>
-      <w:r>
-        <w:t xml:space="preserve"> 400 of </w:t>
-      </w:r>
-      <w:proofErr w:type="spellStart"/>
-      <w:r>
-        <w:t>these</w:t>
-      </w:r>
-      <w:proofErr w:type="spellEnd"/>
-      <w:r>
-        <w:t>.</w:t>
+      <w:r>
+        <w:t>open-source medical-nlp dataset, which</w:t>
+      </w:r>
+      <w:r>
+        <w:t xml:space="preserve"> is a huge set of medical transcriptions and</w:t>
+      </w:r>
+      <w:r>
+        <w:t xml:space="preserve"> can be found at the above link. The dataset has almost 5000 entries, but to save some time my app only uses 400 of these.</w:t>
       </w:r>
     </w:p>
     <w:p>
@@ -613,92 +335,75 @@
           <w:i/>
           <w:iCs/>
         </w:rPr>
-        <w:t xml:space="preserve">5. </w:t>
-      </w:r>
-      <w:proofErr w:type="spellStart"/>
-      <w:r>
+        <w:t>5. slide</w:t>
+      </w:r>
+    </w:p>
+    <w:p>
+      <w:pPr>
+        <w:rPr>
+          <w:lang w:val="en-GB"/>
+        </w:rPr>
+      </w:pPr>
+      <w:r>
+        <w:rPr>
+          <w:lang w:val="en-GB"/>
+        </w:rPr>
+        <w:t>First of all, I wrote my app in Java. The shingling logic can be found in the Shingler class. First</w:t>
+      </w:r>
+      <w:r>
+        <w:rPr>
+          <w:lang w:val="en-GB"/>
+        </w:rPr>
+        <w:t>,</w:t>
+      </w:r>
+      <w:r>
+        <w:rPr>
+          <w:lang w:val="en-GB"/>
+        </w:rPr>
+        <w:t xml:space="preserve"> I split the document (1 entry) based on a number of possible characters into words, after that I remove the stop words. </w:t>
+      </w:r>
+      <w:r>
+        <w:rPr>
+          <w:lang w:val="en-GB"/>
+        </w:rPr>
+        <w:t>The shingling itself is easily done with 2 nested for-cycles, the first goes through the split document, the second collects the next n words.</w:t>
+      </w:r>
+    </w:p>
+    <w:p>
+      <w:pPr>
         <w:rPr>
           <w:i/>
           <w:iCs/>
-        </w:rPr>
-        <w:t>slide</w:t>
-      </w:r>
-      <w:proofErr w:type="spellEnd"/>
-    </w:p>
-    <w:p>
-      <w:pPr>
-        <w:rPr>
-          <w:lang w:val="en-GB"/>
-        </w:rPr>
-      </w:pPr>
-      <w:proofErr w:type="gramStart"/>
-      <w:r>
-        <w:rPr>
-          <w:lang w:val="en-GB"/>
-        </w:rPr>
-        <w:t>First of all</w:t>
-      </w:r>
-      <w:proofErr w:type="gramEnd"/>
-      <w:r>
-        <w:rPr>
-          <w:lang w:val="en-GB"/>
-        </w:rPr>
-        <w:t xml:space="preserve">, I wrote my app in Java. The shingling logic can be found in the </w:t>
-      </w:r>
-      <w:proofErr w:type="spellStart"/>
-      <w:r>
-        <w:rPr>
-          <w:lang w:val="en-GB"/>
-        </w:rPr>
-        <w:t>Shingler</w:t>
-      </w:r>
-      <w:proofErr w:type="spellEnd"/>
-      <w:r>
-        <w:rPr>
-          <w:lang w:val="en-GB"/>
-        </w:rPr>
-        <w:t xml:space="preserve"> class. First</w:t>
-      </w:r>
-      <w:r>
-        <w:rPr>
-          <w:lang w:val="en-GB"/>
-        </w:rPr>
-        <w:t>,</w:t>
-      </w:r>
-      <w:r>
-        <w:rPr>
-          <w:lang w:val="en-GB"/>
-        </w:rPr>
-        <w:t xml:space="preserve"> I split the document (1 entry) based on </w:t>
-      </w:r>
-      <w:proofErr w:type="gramStart"/>
-      <w:r>
-        <w:rPr>
-          <w:lang w:val="en-GB"/>
-        </w:rPr>
-        <w:t>a number of</w:t>
-      </w:r>
-      <w:proofErr w:type="gramEnd"/>
-      <w:r>
-        <w:rPr>
-          <w:lang w:val="en-GB"/>
-        </w:rPr>
-        <w:t xml:space="preserve"> possible characters into words, after that I remove the stop words. </w:t>
-      </w:r>
-      <w:r>
-        <w:rPr>
-          <w:lang w:val="en-GB"/>
-        </w:rPr>
-        <w:t>The shingling itself is easily done with 2 nested for-cycles, the first goes through the split document, the second collects the next n words.</w:t>
-      </w:r>
-    </w:p>
-    <w:p>
-      <w:pPr>
+          <w:lang w:val="en-GB"/>
+        </w:rPr>
+      </w:pPr>
+      <w:r>
         <w:rPr>
           <w:i/>
           <w:iCs/>
           <w:lang w:val="en-GB"/>
         </w:rPr>
+        <w:t>6. slide</w:t>
+      </w:r>
+    </w:p>
+    <w:p>
+      <w:pPr>
+        <w:rPr>
+          <w:lang w:val="en-GB"/>
+        </w:rPr>
+      </w:pPr>
+      <w:r>
+        <w:rPr>
+          <w:lang w:val="en-GB"/>
+        </w:rPr>
+        <w:t xml:space="preserve">I chose a public Java implementation of the LSH which also included a function for computing Jaccard similarity based on characteristic vectors. </w:t>
+      </w:r>
+    </w:p>
+    <w:p>
+      <w:pPr>
+        <w:rPr>
+          <w:lang w:val="en-GB"/>
+        </w:rPr>
       </w:pPr>
       <w:r>
         <w:rPr>
@@ -706,20 +411,26 @@
           <w:iCs/>
           <w:lang w:val="en-GB"/>
         </w:rPr>
-        <w:t>6. slide</w:t>
-      </w:r>
-    </w:p>
-    <w:p>
-      <w:pPr>
-        <w:rPr>
-          <w:lang w:val="en-GB"/>
-        </w:rPr>
-      </w:pPr>
-      <w:r>
-        <w:rPr>
-          <w:lang w:val="en-GB"/>
-        </w:rPr>
-        <w:t xml:space="preserve">I chose a public Java implementation of the LSH which also included a function for computing Jaccard similarity based on characteristic vectors. </w:t>
+        <w:t>click</w:t>
+      </w:r>
+    </w:p>
+    <w:p>
+      <w:pPr>
+        <w:rPr>
+          <w:lang w:val="en-GB"/>
+        </w:rPr>
+      </w:pPr>
+      <w:r>
+        <w:rPr>
+          <w:lang w:val="en-GB"/>
+        </w:rPr>
+        <w:t>For the Jaccard similarity the</w:t>
+      </w:r>
+      <w:r>
+        <w:rPr>
+          <w:lang w:val="en-GB"/>
+        </w:rPr>
+        <w:t xml:space="preserve"> implementation used a pretty basic logic</w:t>
       </w:r>
     </w:p>
     <w:p>
@@ -747,27 +458,7 @@
         <w:rPr>
           <w:lang w:val="en-GB"/>
         </w:rPr>
-        <w:t>For the Jaccard similarity the</w:t>
-      </w:r>
-      <w:r>
-        <w:rPr>
-          <w:lang w:val="en-GB"/>
-        </w:rPr>
-        <w:t xml:space="preserve"> implementation used a </w:t>
-      </w:r>
-      <w:proofErr w:type="gramStart"/>
-      <w:r>
-        <w:rPr>
-          <w:lang w:val="en-GB"/>
-        </w:rPr>
-        <w:t>pretty basic</w:t>
-      </w:r>
-      <w:proofErr w:type="gramEnd"/>
-      <w:r>
-        <w:rPr>
-          <w:lang w:val="en-GB"/>
-        </w:rPr>
-        <w:t xml:space="preserve"> logic</w:t>
+        <w:t>Again, for LSH we used at least two types of hash-functions: one for permutating the elements of the universal set, and another for hashing bands of signatures to buckets. For these hash functions, the implementation randomly initializes the parameters every time an LSH object is created, therefore these restrictions live.</w:t>
       </w:r>
     </w:p>
     <w:p>
@@ -782,161 +473,93 @@
           <w:iCs/>
           <w:lang w:val="en-GB"/>
         </w:rPr>
-        <w:t>click</w:t>
-      </w:r>
-    </w:p>
-    <w:p>
-      <w:pPr>
-        <w:rPr>
-          <w:lang w:val="en-GB"/>
-        </w:rPr>
-      </w:pPr>
-      <w:r>
-        <w:rPr>
-          <w:lang w:val="en-GB"/>
-        </w:rPr>
-        <w:t>Again, for LSH we used at least two types of hash-functions: one for permutating the elements of the universal set, and another for hashing bands of signatures to buckets. For these hash functions, the implementation randomly initializes the parameters every time an LSH object is created, therefore these restrictions live.</w:t>
-      </w:r>
-    </w:p>
-    <w:p>
-      <w:pPr>
-        <w:rPr>
-          <w:lang w:val="en-GB"/>
-        </w:rPr>
-      </w:pPr>
-      <w:r>
+        <w:t>7. slide</w:t>
+      </w:r>
+    </w:p>
+    <w:p>
+      <w:pPr>
+        <w:rPr>
+          <w:lang w:val="en-GB"/>
+        </w:rPr>
+      </w:pPr>
+      <w:r>
+        <w:rPr>
+          <w:lang w:val="en-GB"/>
+        </w:rPr>
+        <w:t>For the interface of my application I used the swing framework. The user first enters the shingling size, before which all functions of the program are disabled.</w:t>
+      </w:r>
+      <w:r>
+        <w:rPr>
+          <w:lang w:val="en-GB"/>
+        </w:rPr>
+        <w:t xml:space="preserve"> After entering the size, they can read in the data file. Reading progress is shown in the progress bar. After successful read, the left-hand list shows all the entries of the file. Selecting one entry makes its shingles appear in the center text area. Selecting 2 entries using ctrl+click shows both their shingles a</w:t>
+      </w:r>
+      <w:r>
+        <w:rPr>
+          <w:lang w:val="en-GB"/>
+        </w:rPr>
+        <w:t>s well as their estimated and exact Jaccard similarities.</w:t>
+      </w:r>
+      <w:r>
+        <w:rPr>
+          <w:lang w:val="en-GB"/>
+        </w:rPr>
+        <w:t xml:space="preserve"> Extra features can be found in the menubar, such as computing the highest or the few highest estimated similarities or exact similarities.</w:t>
+      </w:r>
+      <w:r>
+        <w:rPr>
+          <w:lang w:val="en-GB"/>
+        </w:rPr>
+        <w:t xml:space="preserve"> For these, the whole characteristic matrix needs to be generated, which takes a lot of time. The progress of the generation is shown in the data reading progress bar, since the app can be configured to generate the matrix during file read. After successful generation, the progress of computing the similarities is shown in the progress bar of the dialog box.</w:t>
+      </w:r>
+      <w:r>
+        <w:rPr>
+          <w:lang w:val="en-GB"/>
+        </w:rPr>
+        <w:t xml:space="preserve"> After successful computation, the results are shown in the text area of the dialog box.</w:t>
+      </w:r>
+    </w:p>
+    <w:p>
+      <w:pPr>
+        <w:rPr>
+          <w:lang w:val="en-GB"/>
+        </w:rPr>
+      </w:pPr>
+      <w:r>
+        <w:rPr>
+          <w:lang w:val="en-GB"/>
+        </w:rPr>
+        <w:t>Most features include threading for responsibility.</w:t>
+      </w:r>
+    </w:p>
+    <w:p>
+      <w:pPr>
         <w:rPr>
           <w:i/>
           <w:iCs/>
           <w:lang w:val="en-GB"/>
         </w:rPr>
-        <w:t>7. slide</w:t>
-      </w:r>
-    </w:p>
-    <w:p>
-      <w:pPr>
-        <w:rPr>
-          <w:lang w:val="en-GB"/>
-        </w:rPr>
-      </w:pPr>
-      <w:r>
-        <w:rPr>
-          <w:lang w:val="en-GB"/>
-        </w:rPr>
-        <w:t xml:space="preserve">For the interface of my </w:t>
-      </w:r>
-      <w:proofErr w:type="gramStart"/>
-      <w:r>
-        <w:rPr>
-          <w:lang w:val="en-GB"/>
-        </w:rPr>
-        <w:t>application</w:t>
-      </w:r>
-      <w:proofErr w:type="gramEnd"/>
-      <w:r>
-        <w:rPr>
-          <w:lang w:val="en-GB"/>
-        </w:rPr>
-        <w:t xml:space="preserve"> I used the swing framework. The user first enters the shingling </w:t>
-      </w:r>
-      <w:proofErr w:type="gramStart"/>
-      <w:r>
-        <w:rPr>
-          <w:lang w:val="en-GB"/>
-        </w:rPr>
-        <w:t>size, before</w:t>
-      </w:r>
-      <w:proofErr w:type="gramEnd"/>
-      <w:r>
-        <w:rPr>
-          <w:lang w:val="en-GB"/>
-        </w:rPr>
-        <w:t xml:space="preserve"> which all functions of the program are disabled.</w:t>
-      </w:r>
-      <w:r>
-        <w:rPr>
-          <w:lang w:val="en-GB"/>
-        </w:rPr>
-        <w:t xml:space="preserve"> After entering the size, they can read in the data file. Reading progress is shown in the progress bar. After successful read, the left-hand list shows all the entries of the file. Selecting one entry makes its shingles appear in the </w:t>
-      </w:r>
-      <w:proofErr w:type="spellStart"/>
-      <w:r>
-        <w:rPr>
-          <w:lang w:val="en-GB"/>
-        </w:rPr>
-        <w:t>center</w:t>
-      </w:r>
-      <w:proofErr w:type="spellEnd"/>
-      <w:r>
-        <w:rPr>
-          <w:lang w:val="en-GB"/>
-        </w:rPr>
-        <w:t xml:space="preserve"> text area. Selecting 2 entries using </w:t>
-      </w:r>
-      <w:proofErr w:type="spellStart"/>
-      <w:r>
-        <w:rPr>
-          <w:lang w:val="en-GB"/>
-        </w:rPr>
-        <w:t>ctrl+click</w:t>
-      </w:r>
-      <w:proofErr w:type="spellEnd"/>
-      <w:r>
-        <w:rPr>
-          <w:lang w:val="en-GB"/>
-        </w:rPr>
-        <w:t xml:space="preserve"> shows both their shingles a</w:t>
-      </w:r>
-      <w:r>
-        <w:rPr>
-          <w:lang w:val="en-GB"/>
-        </w:rPr>
-        <w:t>s well as their estimated and exact Jaccard similarities.</w:t>
-      </w:r>
-      <w:r>
-        <w:rPr>
-          <w:lang w:val="en-GB"/>
-        </w:rPr>
-        <w:t xml:space="preserve"> Extra features can be found in the </w:t>
-      </w:r>
-      <w:proofErr w:type="spellStart"/>
-      <w:r>
-        <w:rPr>
-          <w:lang w:val="en-GB"/>
-        </w:rPr>
-        <w:t>menubar</w:t>
-      </w:r>
-      <w:proofErr w:type="spellEnd"/>
-      <w:r>
-        <w:rPr>
-          <w:lang w:val="en-GB"/>
-        </w:rPr>
-        <w:t>, such as computing the highest or the few highest estimated similarities or exact similarities.</w:t>
-      </w:r>
-      <w:r>
-        <w:rPr>
-          <w:lang w:val="en-GB"/>
-        </w:rPr>
-        <w:t xml:space="preserve"> For these, the whole characteristic matrix needs to be generated, which takes a lot of time. The progress of the generation is shown in the data reading progress bar, since the app can be configured to generate the matrix during file read. After successful generation, the progress of computing the similarities is shown in the progress bar of the dialog box.</w:t>
-      </w:r>
-      <w:r>
-        <w:rPr>
-          <w:lang w:val="en-GB"/>
-        </w:rPr>
-        <w:t xml:space="preserve"> After successful computation, the results are shown in the text area of the dialog box.</w:t>
-      </w:r>
-    </w:p>
-    <w:p>
-      <w:pPr>
-        <w:rPr>
-          <w:lang w:val="en-GB"/>
-        </w:rPr>
-      </w:pPr>
-      <w:r>
-        <w:rPr>
-          <w:lang w:val="en-GB"/>
-        </w:rPr>
-        <w:t>Most features include threading for responsibility.</w:t>
+      </w:pPr>
+      <w:r>
+        <w:rPr>
+          <w:i/>
+          <w:iCs/>
+          <w:lang w:val="en-GB"/>
+        </w:rPr>
+        <w:t>8. slide</w:t>
+      </w:r>
+    </w:p>
+    <w:p>
+      <w:pPr>
+        <w:rPr>
+          <w:lang w:val="en-GB"/>
+        </w:rPr>
+      </w:pPr>
+      <w:r>
+        <w:rPr>
+          <w:lang w:val="en-GB"/>
+        </w:rPr>
+        <w:t>My git repo can be found on the above link, every illustration was either from the git repo of the LSH algorithm or from the book Mining of Massive Datasets by Jeffrey D. Ullman.</w:t>
       </w:r>
     </w:p>
     <w:p>

</xml_diff>

<commit_message>
implemented the correct way to use LSH (not to calculate similarities but to generate candidate pairs). updated slides and script to reflect that
</commit_message>
<xml_diff>
--- a/Locality Sensitive Hashing.docx
+++ b/Locality Sensitive Hashing.docx
@@ -108,7 +108,19 @@
         <w:rPr>
           <w:lang w:val="en-GB"/>
         </w:rPr>
-        <w:t>Shingling is a way to represent document as sets, ideally for the purpose of identifying pairs of documents with similar content. It basically means we produce the set of all the short strings (shingles) that appear in the document</w:t>
+        <w:t>Shingling is a way to represent document</w:t>
+      </w:r>
+      <w:r>
+        <w:rPr>
+          <w:lang w:val="en-GB"/>
+        </w:rPr>
+        <w:t>s</w:t>
+      </w:r>
+      <w:r>
+        <w:rPr>
+          <w:lang w:val="en-GB"/>
+        </w:rPr>
+        <w:t xml:space="preserve"> as sets, ideally for the purpose of identifying pairs of documents with similar content. It basically means we produce the set of all the short strings (shingles) that appear in the document</w:t>
       </w:r>
     </w:p>
     <w:p>
@@ -141,19 +153,7 @@
         <w:rPr>
           <w:lang w:val="en-GB"/>
         </w:rPr>
-        <w:t xml:space="preserve"> </w:t>
-      </w:r>
-      <w:r>
-        <w:rPr>
-          <w:lang w:val="en-GB"/>
-        </w:rPr>
-        <w:t xml:space="preserve"> </w:t>
-      </w:r>
-      <w:r>
-        <w:rPr>
-          <w:lang w:val="en-GB"/>
-        </w:rPr>
-        <w:t>t</w:t>
+        <w:t xml:space="preserve"> t</w:t>
       </w:r>
       <w:r>
         <w:rPr>
@@ -166,6 +166,12 @@
           <w:lang w:val="en-GB"/>
         </w:rPr>
         <w:t>, we count an any-long whitespace sequence as 1 character</w:t>
+      </w:r>
+      <w:r>
+        <w:rPr>
+          <w:lang w:val="en-GB"/>
+        </w:rPr>
+        <w:t>.</w:t>
       </w:r>
     </w:p>
     <w:p>
@@ -265,14 +271,50 @@
         <w:rPr>
           <w:lang w:val="en-GB"/>
         </w:rPr>
-        <w:t>Instead, we use LSH, which produces a pretty good estimate of the similarity. First, we generate the characteristic matrix, which hold the characteristic vectors of all the sets. The characteristic vector holds compares the items of the sets to the items of the universal set, and has a 1 at every item, which the set holds. It has 0s at items not held by the set. We then use MinHashing: we permute the items of the universal set, and with each permutation store the index of the first row where the set’s characteristic vector holds a 1. We put these indexes into a vector to get the signature. It is important that instead of actually permutating the universal set, we use hash functions to give new logical indexes to its rows.</w:t>
+        <w:t>Instead, we use LSH, which produces a pretty good estimate of the similarity. First, we generate the characteristic matrix, which hold</w:t>
+      </w:r>
+      <w:r>
+        <w:rPr>
+          <w:lang w:val="en-GB"/>
+        </w:rPr>
+        <w:t>s</w:t>
+      </w:r>
+      <w:r>
+        <w:rPr>
+          <w:lang w:val="en-GB"/>
+        </w:rPr>
+        <w:t xml:space="preserve"> the characteristic vectors of all the sets. The characteristic vector compares the items of the sets to the items of the universal set, and has a 1 at every item, which the set holds. It has 0s at items not held by the set. We then use MinHashing: we permute the items of the universal set, and with each permutation store the index of the first row where the set’s characteristic vector holds a 1. We put these indexes into a vector to get the signature. It is important that instead of actually permutating the universal set, we use hash functions to give new logical indexes to its rows.</w:t>
       </w:r>
       <w:r>
         <w:rPr>
           <w:lang w:val="en-GB"/>
         </w:rPr>
         <w:br/>
-        <w:t xml:space="preserve">Now we could just compare the signatures one by one, but that also takes too much resources. Instead, </w:t>
+        <w:t xml:space="preserve">Now we could just compare the signatures one by one, but that also </w:t>
+      </w:r>
+      <w:r>
+        <w:rPr>
+          <w:lang w:val="en-GB"/>
+        </w:rPr>
+        <w:t>demands</w:t>
+      </w:r>
+      <w:r>
+        <w:rPr>
+          <w:lang w:val="en-GB"/>
+        </w:rPr>
+        <w:t xml:space="preserve"> too </w:t>
+      </w:r>
+      <w:r>
+        <w:rPr>
+          <w:lang w:val="en-GB"/>
+        </w:rPr>
+        <w:t>many</w:t>
+      </w:r>
+      <w:r>
+        <w:rPr>
+          <w:lang w:val="en-GB"/>
+        </w:rPr>
+        <w:t xml:space="preserve"> resources. Instead, </w:t>
       </w:r>
       <w:r>
         <w:rPr>
@@ -348,7 +390,7 @@
         <w:rPr>
           <w:lang w:val="en-GB"/>
         </w:rPr>
-        <w:t>First of all, I wrote my app in Java. The shingling logic can be found in the Shingler class. First</w:t>
+        <w:t>First of all, I wrote my app in Java. First</w:t>
       </w:r>
       <w:r>
         <w:rPr>
@@ -360,7 +402,19 @@
         <w:rPr>
           <w:lang w:val="en-GB"/>
         </w:rPr>
-        <w:t xml:space="preserve"> I split the document (1 entry) based on a number of possible characters into words, after that I remove the stop words. </w:t>
+        <w:t xml:space="preserve"> I split the document (1 </w:t>
+      </w:r>
+      <w:r>
+        <w:rPr>
+          <w:lang w:val="en-GB"/>
+        </w:rPr>
+        <w:t xml:space="preserve">medical </w:t>
+      </w:r>
+      <w:r>
+        <w:rPr>
+          <w:lang w:val="en-GB"/>
+        </w:rPr>
+        <w:t xml:space="preserve">entry) based on a number of possible characters into words, after that I remove the stop words. </w:t>
       </w:r>
       <w:r>
         <w:rPr>
@@ -486,7 +540,43 @@
         <w:rPr>
           <w:lang w:val="en-GB"/>
         </w:rPr>
-        <w:t>For the interface of my application I used the swing framework. The user first enters the shingling size, before which all functions of the program are disabled.</w:t>
+        <w:t xml:space="preserve">For the interface of my </w:t>
+      </w:r>
+      <w:r>
+        <w:rPr>
+          <w:lang w:val="en-GB"/>
+        </w:rPr>
+        <w:t>application,</w:t>
+      </w:r>
+      <w:r>
+        <w:rPr>
+          <w:lang w:val="en-GB"/>
+        </w:rPr>
+        <w:t xml:space="preserve"> I used the </w:t>
+      </w:r>
+      <w:r>
+        <w:rPr>
+          <w:lang w:val="en-GB"/>
+        </w:rPr>
+        <w:t xml:space="preserve">java </w:t>
+      </w:r>
+      <w:r>
+        <w:rPr>
+          <w:lang w:val="en-GB"/>
+        </w:rPr>
+        <w:t xml:space="preserve">swing framework. The user first enters the shingling </w:t>
+      </w:r>
+      <w:r>
+        <w:rPr>
+          <w:lang w:val="en-GB"/>
+        </w:rPr>
+        <w:t>size before</w:t>
+      </w:r>
+      <w:r>
+        <w:rPr>
+          <w:lang w:val="en-GB"/>
+        </w:rPr>
+        <w:t xml:space="preserve"> which all functions of the program are disabled.</w:t>
       </w:r>
       <w:r>
         <w:rPr>
@@ -504,7 +594,19 @@
         <w:rPr>
           <w:lang w:val="en-GB"/>
         </w:rPr>
-        <w:t xml:space="preserve"> Extra features can be found in the menubar, such as computing the highest or the few highest estimated similarities or exact similarities.</w:t>
+        <w:t xml:space="preserve"> Extra features can be found in the menubar, such as computing </w:t>
+      </w:r>
+      <w:r>
+        <w:rPr>
+          <w:lang w:val="en-GB"/>
+        </w:rPr>
+        <w:t>the highest exact or estimated similarities or generating similar pairs based on estimates</w:t>
+      </w:r>
+      <w:r>
+        <w:rPr>
+          <w:lang w:val="en-GB"/>
+        </w:rPr>
+        <w:t>.</w:t>
       </w:r>
       <w:r>
         <w:rPr>

</xml_diff>